<commit_message>
Created Health and Armor Widget
Created health and armor widget and created a binding to the health and armor variable in the character BP
</commit_message>
<xml_diff>
--- a/3D/01Assignment3/Implementation Report.docx
+++ b/3D/01Assignment3/Implementation Report.docx
@@ -2,6 +2,24 @@
 <file path=word/document.xml><?xml version="1.0" encoding="utf-8"?>
 <w:document xmlns:wpc="http://schemas.microsoft.com/office/word/2010/wordprocessingCanvas" xmlns:cx="http://schemas.microsoft.com/office/drawing/2014/chartex" xmlns:cx1="http://schemas.microsoft.com/office/drawing/2015/9/8/chartex" xmlns:cx2="http://schemas.microsoft.com/office/drawing/2015/10/21/chartex" xmlns:cx3="http://schemas.microsoft.com/office/drawing/2016/5/9/chartex" xmlns:cx4="http://schemas.microsoft.com/office/drawing/2016/5/10/chartex" xmlns:cx5="http://schemas.microsoft.com/office/drawing/2016/5/11/chartex" xmlns:cx6="http://schemas.microsoft.com/office/drawing/2016/5/12/chartex" xmlns:cx7="http://schemas.microsoft.com/office/drawing/2016/5/13/chartex" xmlns:cx8="http://schemas.microsoft.com/office/drawing/2016/5/14/chartex" xmlns:mc="http://schemas.openxmlformats.org/markup-compatibility/2006" xmlns:aink="http://schemas.microsoft.com/office/drawing/2016/ink" xmlns:am3d="http://schemas.microsoft.com/office/drawing/2017/model3d" xmlns:o="urn:schemas-microsoft-com:office:office" xmlns:r="http://schemas.openxmlformats.org/officeDocument/2006/relationships" xmlns:m="http://schemas.openxmlformats.org/officeDocument/2006/math" xmlns:v="urn:schemas-microsoft-com:vml" xmlns:wp14="http://schemas.microsoft.com/office/word/2010/wordprocessingDrawing" xmlns:wp="http://schemas.openxmlformats.org/drawingml/2006/wordprocessingDrawing" xmlns:w10="urn:schemas-microsoft-com:office:word" xmlns:w="http://schemas.openxmlformats.org/wordprocessingml/2006/main" xmlns:w14="http://schemas.microsoft.com/office/word/2010/wordml" xmlns:w15="http://schemas.microsoft.com/office/word/2012/wordml" xmlns:w16cex="http://schemas.microsoft.com/office/word/2018/wordml/cex" xmlns:w16cid="http://schemas.microsoft.com/office/word/2016/wordml/cid" xmlns:w16="http://schemas.microsoft.com/office/word/2018/wordml" xmlns:w16se="http://schemas.microsoft.com/office/word/2015/wordml/symex" xmlns:wpg="http://schemas.microsoft.com/office/word/2010/wordprocessingGroup" xmlns:wpi="http://schemas.microsoft.com/office/word/2010/wordprocessingInk" xmlns:wne="http://schemas.microsoft.com/office/word/2006/wordml" xmlns:wps="http://schemas.microsoft.com/office/word/2010/wordprocessingShape" mc:Ignorable="w14 w15 w16se w16cid w16 w16cex wp14">
   <w:body>
+    <w:p>
+      <w:pPr>
+        <w:ind w:left="720" w:hanging="360"/>
+      </w:pPr>
+    </w:p>
+    <w:p>
+      <w:pPr>
+        <w:pStyle w:val="Heading1"/>
+        <w:numPr>
+          <w:ilvl w:val="0"/>
+          <w:numId w:val="1"/>
+        </w:numPr>
+      </w:pPr>
+      <w:r>
+        <w:t>Idea</w:t>
+      </w:r>
+    </w:p>
+    <w:p/>
     <w:p>
       <w:pPr>
         <w:pStyle w:val="Heading1"/>
@@ -218,10 +236,14 @@
         <w:jc w:val="both"/>
       </w:pPr>
       <w:r>
+        <w:lastRenderedPageBreak/>
         <w:t>To allow the ‘V’ functionality an axis mapping of “Camera Perspective” was added in the input section of the project settings.</w:t>
       </w:r>
       <w:r>
         <w:t xml:space="preserve"> Now, the last part is to create the blueprint for toggling between the two cameras</w:t>
+      </w:r>
+      <w:r>
+        <w:t xml:space="preserve"> under the character blueprint</w:t>
       </w:r>
       <w:r>
         <w:t>.</w:t>
@@ -250,7 +272,6 @@
         <w:rPr>
           <w:noProof/>
         </w:rPr>
-        <w:lastRenderedPageBreak/>
         <w:drawing>
           <wp:inline distT="0" distB="0" distL="0" distR="0" wp14:anchorId="4855C8FC" wp14:editId="1E0C5520">
             <wp:extent cx="5943600" cy="1747520"/>
@@ -365,19 +386,12 @@
     </w:p>
     <w:p>
       <w:pPr>
-        <w:pStyle w:val="ListParagraph"/>
-        <w:numPr>
-          <w:ilvl w:val="0"/>
-          <w:numId w:val="6"/>
-        </w:numPr>
-        <w:jc w:val="both"/>
-      </w:pPr>
-    </w:p>
-    <w:p>
-      <w:pPr>
         <w:ind w:left="360"/>
         <w:jc w:val="both"/>
       </w:pPr>
+      <w:r>
+        <w:t>This completes the camera setup for the player.</w:t>
+      </w:r>
     </w:p>
     <w:p>
       <w:pPr>
@@ -388,6 +402,24 @@
         </w:numPr>
       </w:pPr>
       <w:r>
+        <w:t>Health and Armor</w:t>
+      </w:r>
+    </w:p>
+    <w:p>
+      <w:pPr>
+        <w:ind w:left="360"/>
+      </w:pPr>
+    </w:p>
+    <w:p>
+      <w:pPr>
+        <w:pStyle w:val="Heading1"/>
+        <w:numPr>
+          <w:ilvl w:val="0"/>
+          <w:numId w:val="1"/>
+        </w:numPr>
+      </w:pPr>
+      <w:r>
+        <w:lastRenderedPageBreak/>
         <w:t>References</w:t>
       </w:r>
     </w:p>

</xml_diff>

<commit_message>
Added gun movement, crouch, and sprint movement
</commit_message>
<xml_diff>
--- a/3D/01Assignment3/Implementation Report.docx
+++ b/3D/01Assignment3/Implementation Report.docx
@@ -725,6 +725,7 @@
           <w:ilvl w:val="0"/>
           <w:numId w:val="1"/>
         </w:numPr>
+        <w:jc w:val="both"/>
       </w:pPr>
       <w:r>
         <w:t>Damaging Player</w:t>
@@ -1261,6 +1262,7 @@
     <w:p>
       <w:pPr>
         <w:ind w:left="360"/>
+        <w:jc w:val="both"/>
       </w:pPr>
       <w:r>
         <w:t xml:space="preserve">The first part is to organize the content browser as we will be adding a custom character skeleton mesh and custom character animations. </w:t>
@@ -1284,6 +1286,7 @@
     <w:p>
       <w:pPr>
         <w:ind w:left="360"/>
+        <w:jc w:val="both"/>
       </w:pPr>
       <w:r>
         <w:t xml:space="preserve">Then the next step is to create an animation blueprint that targets the Swat skeleton. </w:t>
@@ -1301,6 +1304,7 @@
     <w:p>
       <w:pPr>
         <w:ind w:left="360"/>
+        <w:jc w:val="both"/>
       </w:pPr>
       <w:r>
         <w:t>Creating the first state machine called “Wal Run” that allows the player to transition between the idle state, to walk state and to run state.</w:t>
@@ -1341,6 +1345,7 @@
     <w:p>
       <w:pPr>
         <w:ind w:left="360"/>
+        <w:jc w:val="both"/>
       </w:pPr>
       <w:r>
         <w:t>After setting up the blend space, the next step is to determine which animation to play based on the speed and direction. Therefore, in the walk run state we create 2 float variables – speed and direction and based on that we send the animation to the output pose.</w:t>
@@ -1349,6 +1354,7 @@
     <w:p>
       <w:pPr>
         <w:ind w:left="360"/>
+        <w:jc w:val="both"/>
       </w:pPr>
       <w:r>
         <w:rPr>
@@ -1395,6 +1401,7 @@
     <w:p>
       <w:pPr>
         <w:ind w:left="360"/>
+        <w:jc w:val="both"/>
       </w:pPr>
       <w:r>
         <w:t>The next step is to get the speed and direction</w:t>
@@ -1406,6 +1413,7 @@
     <w:p>
       <w:pPr>
         <w:ind w:left="360"/>
+        <w:jc w:val="both"/>
       </w:pPr>
       <w:r>
         <w:rPr>
@@ -1451,6 +1459,7 @@
     <w:p>
       <w:pPr>
         <w:ind w:left="360"/>
+        <w:jc w:val="both"/>
       </w:pPr>
       <w:r>
         <w:rPr>
@@ -1496,6 +1505,7 @@
     <w:p>
       <w:pPr>
         <w:ind w:left="360"/>
+        <w:jc w:val="both"/>
       </w:pPr>
       <w:r>
         <w:t>Later, we need to specify the condition under what speed would the player walk and after what speed would the player run:</w:t>
@@ -1504,6 +1514,7 @@
     <w:p>
       <w:pPr>
         <w:ind w:left="360"/>
+        <w:jc w:val="both"/>
       </w:pPr>
       <w:r>
         <w:rPr>
@@ -1550,6 +1561,7 @@
     <w:p>
       <w:pPr>
         <w:ind w:left="360"/>
+        <w:jc w:val="both"/>
       </w:pPr>
       <w:r>
         <w:rPr>
@@ -1595,6 +1607,7 @@
     <w:p>
       <w:pPr>
         <w:ind w:left="360"/>
+        <w:jc w:val="both"/>
       </w:pPr>
       <w:r>
         <w:t>Once all this has been setup the last step is to open the third character blueprint and change the skeletal mesh to SWAT and animation class to Swat animation blueprint class that we created above.</w:t>
@@ -1607,14 +1620,16 @@
           <w:ilvl w:val="0"/>
           <w:numId w:val="1"/>
         </w:numPr>
-      </w:pPr>
-      <w:r>
-        <w:t>Adding a Gun</w:t>
-      </w:r>
-    </w:p>
-    <w:p>
-      <w:pPr>
-        <w:ind w:left="360"/>
+        <w:jc w:val="both"/>
+      </w:pPr>
+      <w:r>
+        <w:t>Weapon System</w:t>
+      </w:r>
+    </w:p>
+    <w:p>
+      <w:pPr>
+        <w:ind w:left="360"/>
+        <w:jc w:val="both"/>
       </w:pPr>
       <w:r>
         <w:t>The first step is to import the gun from the assets folder.</w:t>
@@ -1626,6 +1641,7 @@
     <w:p>
       <w:pPr>
         <w:ind w:left="360"/>
+        <w:jc w:val="both"/>
       </w:pPr>
       <w:r>
         <w:rPr>
@@ -1672,6 +1688,7 @@
     <w:p>
       <w:pPr>
         <w:ind w:left="360"/>
+        <w:jc w:val="both"/>
       </w:pPr>
       <w:r>
         <w:t>These texture samples are imported from the assets</w:t>
@@ -1683,6 +1700,7 @@
     <w:p>
       <w:pPr>
         <w:ind w:left="360"/>
+        <w:jc w:val="both"/>
       </w:pPr>
       <w:r>
         <w:t>The next step is to apply the texture to the AK47 model by opening the AK skeletal mesh and applying the material under the material slot section.</w:t>
@@ -1694,6 +1712,7 @@
     <w:p>
       <w:pPr>
         <w:ind w:left="360"/>
+        <w:jc w:val="both"/>
       </w:pPr>
       <w:r>
         <w:t>Now, we need to add the gun to the player by adding a new socket to the skeletal mesh of the character.</w:t>
@@ -1705,6 +1724,7 @@
     <w:p>
       <w:pPr>
         <w:ind w:left="360"/>
+        <w:jc w:val="both"/>
       </w:pPr>
       <w:r>
         <w:lastRenderedPageBreak/>
@@ -1729,6 +1749,7 @@
     <w:p>
       <w:pPr>
         <w:ind w:left="360"/>
+        <w:jc w:val="both"/>
       </w:pPr>
       <w:r>
         <w:rPr>
@@ -1774,6 +1795,7 @@
     <w:p>
       <w:pPr>
         <w:ind w:left="360"/>
+        <w:jc w:val="both"/>
       </w:pPr>
       <w:r>
         <w:t>Here, there the camera was clipping against the gun and therefore, the clipping setting under the project settings was changed from 10.0 to 1.0 to avoid the camera clipping onto the gun</w:t>
@@ -1785,7 +1807,93 @@
     <w:p>
       <w:pPr>
         <w:ind w:left="360"/>
-      </w:pPr>
+        <w:jc w:val="both"/>
+      </w:pPr>
+      <w:r>
+        <w:t>The next step is to add the bullet. Therefore, a blueprint actor</w:t>
+      </w:r>
+      <w:r>
+        <w:t xml:space="preserve"> called “Projectile Base”</w:t>
+      </w:r>
+      <w:r>
+        <w:t xml:space="preserve"> is created with a </w:t>
+      </w:r>
+      <w:r>
+        <w:t>projectile</w:t>
+      </w:r>
+      <w:r>
+        <w:t xml:space="preserve"> movement component</w:t>
+      </w:r>
+      <w:r>
+        <w:t xml:space="preserve"> and a capsule static mesh</w:t>
+      </w:r>
+      <w:r>
+        <w:t>.</w:t>
+      </w:r>
+      <w:r>
+        <w:t xml:space="preserve"> Then this bullet is added to the skeletal mesh of AK47 at the top by adding a new socke</w:t>
+      </w:r>
+      <w:r>
+        <w:t>t.</w:t>
+      </w:r>
+    </w:p>
+    <w:p>
+      <w:pPr>
+        <w:ind w:left="360"/>
+        <w:jc w:val="both"/>
+      </w:pPr>
+      <w:r>
+        <w:t>To fire the bullet, we would need to add a new input action mapping mapped to the Left Mouse Button to fire the bullet</w:t>
+      </w:r>
+      <w:r>
+        <w:t xml:space="preserve"> and then call the fire action to fire the bullet in the character blueprint:</w:t>
+      </w:r>
+    </w:p>
+    <w:p>
+      <w:pPr>
+        <w:ind w:left="360"/>
+        <w:jc w:val="both"/>
+      </w:pPr>
+      <w:r>
+        <w:rPr>
+          <w:noProof/>
+        </w:rPr>
+        <w:drawing>
+          <wp:inline distT="0" distB="0" distL="0" distR="0" wp14:anchorId="5358CCA6" wp14:editId="10AFE548">
+            <wp:extent cx="5229225" cy="2247900"/>
+            <wp:effectExtent l="0" t="0" r="9525" b="0"/>
+            <wp:docPr id="24" name="Picture 24"/>
+            <wp:cNvGraphicFramePr>
+              <a:graphicFrameLocks xmlns:a="http://schemas.openxmlformats.org/drawingml/2006/main" noChangeAspect="1"/>
+            </wp:cNvGraphicFramePr>
+            <a:graphic xmlns:a="http://schemas.openxmlformats.org/drawingml/2006/main">
+              <a:graphicData uri="http://schemas.openxmlformats.org/drawingml/2006/picture">
+                <pic:pic xmlns:pic="http://schemas.openxmlformats.org/drawingml/2006/picture">
+                  <pic:nvPicPr>
+                    <pic:cNvPr id="1" name=""/>
+                    <pic:cNvPicPr/>
+                  </pic:nvPicPr>
+                  <pic:blipFill>
+                    <a:blip r:embed="rId26"/>
+                    <a:stretch>
+                      <a:fillRect/>
+                    </a:stretch>
+                  </pic:blipFill>
+                  <pic:spPr>
+                    <a:xfrm>
+                      <a:off x="0" y="0"/>
+                      <a:ext cx="5229225" cy="2247900"/>
+                    </a:xfrm>
+                    <a:prstGeom prst="rect">
+                      <a:avLst/>
+                    </a:prstGeom>
+                  </pic:spPr>
+                </pic:pic>
+              </a:graphicData>
+            </a:graphic>
+          </wp:inline>
+        </w:drawing>
+      </w:r>
     </w:p>
     <w:p>
       <w:pPr>
@@ -1799,6 +1907,1056 @@
       <w:bookmarkStart w:id="0" w:name="_References"/>
       <w:bookmarkEnd w:id="0"/>
       <w:r>
+        <w:t>Extra Character Movement</w:t>
+      </w:r>
+    </w:p>
+    <w:p>
+      <w:pPr>
+        <w:ind w:left="360"/>
+        <w:jc w:val="both"/>
+      </w:pPr>
+      <w:r>
+        <w:t>At this point our character initiates the walking/running animation whilst in air. To fix that we need to open the character animation blueprint</w:t>
+      </w:r>
+      <w:r>
+        <w:t>.</w:t>
+      </w:r>
+    </w:p>
+    <w:p>
+      <w:pPr>
+        <w:ind w:left="360"/>
+        <w:jc w:val="both"/>
+      </w:pPr>
+      <w:r>
+        <w:lastRenderedPageBreak/>
+        <w:t xml:space="preserve">The first step is to drag and drop all the three animations – Jump up, </w:t>
+      </w:r>
+      <w:r>
+        <w:t>jump</w:t>
+      </w:r>
+      <w:r>
+        <w:t xml:space="preserve"> loop and Jump down into the blueprint as states.</w:t>
+      </w:r>
+      <w:r>
+        <w:t xml:space="preserve"> Since, we want the transition from both the idle and walk run state to jump up state we will connect both the states to the jump up state then followed by jump loop state then jump down state and then back to idle and walk/run state respectively.</w:t>
+      </w:r>
+    </w:p>
+    <w:p>
+      <w:pPr>
+        <w:ind w:left="360"/>
+        <w:jc w:val="both"/>
+      </w:pPr>
+      <w:r>
+        <w:rPr>
+          <w:noProof/>
+        </w:rPr>
+        <w:drawing>
+          <wp:inline distT="0" distB="0" distL="0" distR="0" wp14:anchorId="3F1FC420" wp14:editId="01DFFCA0">
+            <wp:extent cx="5943600" cy="3639820"/>
+            <wp:effectExtent l="0" t="0" r="0" b="0"/>
+            <wp:docPr id="25" name="Picture 25"/>
+            <wp:cNvGraphicFramePr>
+              <a:graphicFrameLocks xmlns:a="http://schemas.openxmlformats.org/drawingml/2006/main" noChangeAspect="1"/>
+            </wp:cNvGraphicFramePr>
+            <a:graphic xmlns:a="http://schemas.openxmlformats.org/drawingml/2006/main">
+              <a:graphicData uri="http://schemas.openxmlformats.org/drawingml/2006/picture">
+                <pic:pic xmlns:pic="http://schemas.openxmlformats.org/drawingml/2006/picture">
+                  <pic:nvPicPr>
+                    <pic:cNvPr id="1" name=""/>
+                    <pic:cNvPicPr/>
+                  </pic:nvPicPr>
+                  <pic:blipFill>
+                    <a:blip r:embed="rId27"/>
+                    <a:stretch>
+                      <a:fillRect/>
+                    </a:stretch>
+                  </pic:blipFill>
+                  <pic:spPr>
+                    <a:xfrm>
+                      <a:off x="0" y="0"/>
+                      <a:ext cx="5943600" cy="3639820"/>
+                    </a:xfrm>
+                    <a:prstGeom prst="rect">
+                      <a:avLst/>
+                    </a:prstGeom>
+                  </pic:spPr>
+                </pic:pic>
+              </a:graphicData>
+            </a:graphic>
+          </wp:inline>
+        </w:drawing>
+      </w:r>
+    </w:p>
+    <w:p>
+      <w:pPr>
+        <w:ind w:left="360"/>
+        <w:jc w:val="both"/>
+      </w:pPr>
+      <w:r>
+        <w:t>Now we need to set the transition condition</w:t>
+      </w:r>
+      <w:r>
+        <w:t xml:space="preserve"> from each of the state. Therefore, we would need a Boolean to detect whether the character is falling or not.</w:t>
+      </w:r>
+      <w:r>
+        <w:t xml:space="preserve"> This is done in the event graph of the animation blueprint.</w:t>
+      </w:r>
+    </w:p>
+    <w:p>
+      <w:pPr>
+        <w:ind w:left="360"/>
+        <w:jc w:val="both"/>
+      </w:pPr>
+      <w:r>
+        <w:rPr>
+          <w:noProof/>
+        </w:rPr>
+        <w:lastRenderedPageBreak/>
+        <w:drawing>
+          <wp:inline distT="0" distB="0" distL="0" distR="0" wp14:anchorId="0B31356D" wp14:editId="1D0DDF3B">
+            <wp:extent cx="5943600" cy="2767330"/>
+            <wp:effectExtent l="0" t="0" r="0" b="0"/>
+            <wp:docPr id="26" name="Picture 26"/>
+            <wp:cNvGraphicFramePr>
+              <a:graphicFrameLocks xmlns:a="http://schemas.openxmlformats.org/drawingml/2006/main" noChangeAspect="1"/>
+            </wp:cNvGraphicFramePr>
+            <a:graphic xmlns:a="http://schemas.openxmlformats.org/drawingml/2006/main">
+              <a:graphicData uri="http://schemas.openxmlformats.org/drawingml/2006/picture">
+                <pic:pic xmlns:pic="http://schemas.openxmlformats.org/drawingml/2006/picture">
+                  <pic:nvPicPr>
+                    <pic:cNvPr id="1" name=""/>
+                    <pic:cNvPicPr/>
+                  </pic:nvPicPr>
+                  <pic:blipFill>
+                    <a:blip r:embed="rId28"/>
+                    <a:stretch>
+                      <a:fillRect/>
+                    </a:stretch>
+                  </pic:blipFill>
+                  <pic:spPr>
+                    <a:xfrm>
+                      <a:off x="0" y="0"/>
+                      <a:ext cx="5943600" cy="2767330"/>
+                    </a:xfrm>
+                    <a:prstGeom prst="rect">
+                      <a:avLst/>
+                    </a:prstGeom>
+                  </pic:spPr>
+                </pic:pic>
+              </a:graphicData>
+            </a:graphic>
+          </wp:inline>
+        </w:drawing>
+      </w:r>
+    </w:p>
+    <w:p>
+      <w:pPr>
+        <w:ind w:left="360"/>
+        <w:jc w:val="both"/>
+      </w:pPr>
+      <w:r>
+        <w:t xml:space="preserve">If the character is </w:t>
+      </w:r>
+      <w:r>
+        <w:t>falling,</w:t>
+      </w:r>
+      <w:r>
+        <w:t xml:space="preserve"> we move onto the </w:t>
+      </w:r>
+      <w:r>
+        <w:t>jumping</w:t>
+      </w:r>
+      <w:r>
+        <w:t xml:space="preserve"> animation</w:t>
+      </w:r>
+      <w:r>
+        <w:t xml:space="preserve"> under the transition condition</w:t>
+      </w:r>
+      <w:r>
+        <w:t>:</w:t>
+      </w:r>
+    </w:p>
+    <w:p>
+      <w:pPr>
+        <w:ind w:left="360"/>
+        <w:jc w:val="both"/>
+      </w:pPr>
+      <w:r>
+        <w:rPr>
+          <w:noProof/>
+        </w:rPr>
+        <w:drawing>
+          <wp:inline distT="0" distB="0" distL="0" distR="0" wp14:anchorId="1E10F575" wp14:editId="0BA54F57">
+            <wp:extent cx="3695700" cy="1047750"/>
+            <wp:effectExtent l="0" t="0" r="0" b="0"/>
+            <wp:docPr id="27" name="Picture 27"/>
+            <wp:cNvGraphicFramePr>
+              <a:graphicFrameLocks xmlns:a="http://schemas.openxmlformats.org/drawingml/2006/main" noChangeAspect="1"/>
+            </wp:cNvGraphicFramePr>
+            <a:graphic xmlns:a="http://schemas.openxmlformats.org/drawingml/2006/main">
+              <a:graphicData uri="http://schemas.openxmlformats.org/drawingml/2006/picture">
+                <pic:pic xmlns:pic="http://schemas.openxmlformats.org/drawingml/2006/picture">
+                  <pic:nvPicPr>
+                    <pic:cNvPr id="1" name=""/>
+                    <pic:cNvPicPr/>
+                  </pic:nvPicPr>
+                  <pic:blipFill>
+                    <a:blip r:embed="rId29"/>
+                    <a:stretch>
+                      <a:fillRect/>
+                    </a:stretch>
+                  </pic:blipFill>
+                  <pic:spPr>
+                    <a:xfrm>
+                      <a:off x="0" y="0"/>
+                      <a:ext cx="3695700" cy="1047750"/>
+                    </a:xfrm>
+                    <a:prstGeom prst="rect">
+                      <a:avLst/>
+                    </a:prstGeom>
+                  </pic:spPr>
+                </pic:pic>
+              </a:graphicData>
+            </a:graphic>
+          </wp:inline>
+        </w:drawing>
+      </w:r>
+    </w:p>
+    <w:p>
+      <w:pPr>
+        <w:ind w:left="360"/>
+        <w:jc w:val="both"/>
+      </w:pPr>
+      <w:r>
+        <w:t>Jump up to jump loop:</w:t>
+      </w:r>
+    </w:p>
+    <w:p>
+      <w:pPr>
+        <w:ind w:left="360"/>
+        <w:jc w:val="both"/>
+      </w:pPr>
+      <w:r>
+        <w:rPr>
+          <w:noProof/>
+        </w:rPr>
+        <w:drawing>
+          <wp:inline distT="0" distB="0" distL="0" distR="0" wp14:anchorId="1D324229" wp14:editId="2C20DD6C">
+            <wp:extent cx="5486400" cy="2543175"/>
+            <wp:effectExtent l="0" t="0" r="0" b="9525"/>
+            <wp:docPr id="28" name="Picture 28"/>
+            <wp:cNvGraphicFramePr>
+              <a:graphicFrameLocks xmlns:a="http://schemas.openxmlformats.org/drawingml/2006/main" noChangeAspect="1"/>
+            </wp:cNvGraphicFramePr>
+            <a:graphic xmlns:a="http://schemas.openxmlformats.org/drawingml/2006/main">
+              <a:graphicData uri="http://schemas.openxmlformats.org/drawingml/2006/picture">
+                <pic:pic xmlns:pic="http://schemas.openxmlformats.org/drawingml/2006/picture">
+                  <pic:nvPicPr>
+                    <pic:cNvPr id="1" name=""/>
+                    <pic:cNvPicPr/>
+                  </pic:nvPicPr>
+                  <pic:blipFill>
+                    <a:blip r:embed="rId30"/>
+                    <a:stretch>
+                      <a:fillRect/>
+                    </a:stretch>
+                  </pic:blipFill>
+                  <pic:spPr>
+                    <a:xfrm>
+                      <a:off x="0" y="0"/>
+                      <a:ext cx="5486400" cy="2543175"/>
+                    </a:xfrm>
+                    <a:prstGeom prst="rect">
+                      <a:avLst/>
+                    </a:prstGeom>
+                  </pic:spPr>
+                </pic:pic>
+              </a:graphicData>
+            </a:graphic>
+          </wp:inline>
+        </w:drawing>
+      </w:r>
+    </w:p>
+    <w:p>
+      <w:pPr>
+        <w:ind w:left="360"/>
+        <w:jc w:val="both"/>
+      </w:pPr>
+      <w:r>
+        <w:t>Jump loop to jump down:</w:t>
+      </w:r>
+    </w:p>
+    <w:p>
+      <w:pPr>
+        <w:ind w:left="360"/>
+        <w:jc w:val="both"/>
+      </w:pPr>
+      <w:r>
+        <w:rPr>
+          <w:noProof/>
+        </w:rPr>
+        <w:lastRenderedPageBreak/>
+        <w:drawing>
+          <wp:inline distT="0" distB="0" distL="0" distR="0" wp14:anchorId="08186C30" wp14:editId="2BFB165A">
+            <wp:extent cx="4124325" cy="2000250"/>
+            <wp:effectExtent l="0" t="0" r="9525" b="0"/>
+            <wp:docPr id="29" name="Picture 29"/>
+            <wp:cNvGraphicFramePr>
+              <a:graphicFrameLocks xmlns:a="http://schemas.openxmlformats.org/drawingml/2006/main" noChangeAspect="1"/>
+            </wp:cNvGraphicFramePr>
+            <a:graphic xmlns:a="http://schemas.openxmlformats.org/drawingml/2006/main">
+              <a:graphicData uri="http://schemas.openxmlformats.org/drawingml/2006/picture">
+                <pic:pic xmlns:pic="http://schemas.openxmlformats.org/drawingml/2006/picture">
+                  <pic:nvPicPr>
+                    <pic:cNvPr id="1" name=""/>
+                    <pic:cNvPicPr/>
+                  </pic:nvPicPr>
+                  <pic:blipFill>
+                    <a:blip r:embed="rId31"/>
+                    <a:stretch>
+                      <a:fillRect/>
+                    </a:stretch>
+                  </pic:blipFill>
+                  <pic:spPr>
+                    <a:xfrm>
+                      <a:off x="0" y="0"/>
+                      <a:ext cx="4124325" cy="2000250"/>
+                    </a:xfrm>
+                    <a:prstGeom prst="rect">
+                      <a:avLst/>
+                    </a:prstGeom>
+                  </pic:spPr>
+                </pic:pic>
+              </a:graphicData>
+            </a:graphic>
+          </wp:inline>
+        </w:drawing>
+      </w:r>
+    </w:p>
+    <w:p>
+      <w:pPr>
+        <w:ind w:left="360"/>
+        <w:jc w:val="both"/>
+      </w:pPr>
+      <w:r>
+        <w:t xml:space="preserve">Jump down to idle/walk and </w:t>
+      </w:r>
+      <w:r>
+        <w:t>run,</w:t>
+      </w:r>
+      <w:r>
+        <w:t xml:space="preserve"> respectively.</w:t>
+      </w:r>
+    </w:p>
+    <w:p>
+      <w:pPr>
+        <w:ind w:left="360"/>
+        <w:jc w:val="both"/>
+      </w:pPr>
+      <w:r>
+        <w:rPr>
+          <w:noProof/>
+        </w:rPr>
+        <w:drawing>
+          <wp:inline distT="0" distB="0" distL="0" distR="0" wp14:anchorId="1CAAF006" wp14:editId="64C6D1D2">
+            <wp:extent cx="5686425" cy="2933700"/>
+            <wp:effectExtent l="0" t="0" r="9525" b="0"/>
+            <wp:docPr id="30" name="Picture 30"/>
+            <wp:cNvGraphicFramePr>
+              <a:graphicFrameLocks xmlns:a="http://schemas.openxmlformats.org/drawingml/2006/main" noChangeAspect="1"/>
+            </wp:cNvGraphicFramePr>
+            <a:graphic xmlns:a="http://schemas.openxmlformats.org/drawingml/2006/main">
+              <a:graphicData uri="http://schemas.openxmlformats.org/drawingml/2006/picture">
+                <pic:pic xmlns:pic="http://schemas.openxmlformats.org/drawingml/2006/picture">
+                  <pic:nvPicPr>
+                    <pic:cNvPr id="1" name=""/>
+                    <pic:cNvPicPr/>
+                  </pic:nvPicPr>
+                  <pic:blipFill>
+                    <a:blip r:embed="rId32"/>
+                    <a:stretch>
+                      <a:fillRect/>
+                    </a:stretch>
+                  </pic:blipFill>
+                  <pic:spPr>
+                    <a:xfrm>
+                      <a:off x="0" y="0"/>
+                      <a:ext cx="5686425" cy="2933700"/>
+                    </a:xfrm>
+                    <a:prstGeom prst="rect">
+                      <a:avLst/>
+                    </a:prstGeom>
+                  </pic:spPr>
+                </pic:pic>
+              </a:graphicData>
+            </a:graphic>
+          </wp:inline>
+        </w:drawing>
+      </w:r>
+    </w:p>
+    <w:p>
+      <w:pPr>
+        <w:ind w:left="360"/>
+        <w:jc w:val="both"/>
+      </w:pPr>
+      <w:r>
+        <w:t xml:space="preserve">The next step is to setup the crouch movement blend space </w:t>
+      </w:r>
+      <w:r>
+        <w:t>like</w:t>
+      </w:r>
+      <w:r>
+        <w:t xml:space="preserve"> the walk and run blend</w:t>
+      </w:r>
+      <w:r>
+        <w:t xml:space="preserve"> </w:t>
+      </w:r>
+      <w:r>
+        <w:t>space.</w:t>
+      </w:r>
+      <w:r>
+        <w:t xml:space="preserve"> Then we create a new state called crouching and add the crouch blend space in that state.</w:t>
+      </w:r>
+    </w:p>
+    <w:p>
+      <w:pPr>
+        <w:ind w:left="360"/>
+        <w:jc w:val="both"/>
+      </w:pPr>
+      <w:r>
+        <w:rPr>
+          <w:noProof/>
+        </w:rPr>
+        <w:lastRenderedPageBreak/>
+        <w:drawing>
+          <wp:inline distT="0" distB="0" distL="0" distR="0" wp14:anchorId="5A1C30C0" wp14:editId="6A28F09C">
+            <wp:extent cx="5943600" cy="2663825"/>
+            <wp:effectExtent l="0" t="0" r="0" b="3175"/>
+            <wp:docPr id="31" name="Picture 31"/>
+            <wp:cNvGraphicFramePr>
+              <a:graphicFrameLocks xmlns:a="http://schemas.openxmlformats.org/drawingml/2006/main" noChangeAspect="1"/>
+            </wp:cNvGraphicFramePr>
+            <a:graphic xmlns:a="http://schemas.openxmlformats.org/drawingml/2006/main">
+              <a:graphicData uri="http://schemas.openxmlformats.org/drawingml/2006/picture">
+                <pic:pic xmlns:pic="http://schemas.openxmlformats.org/drawingml/2006/picture">
+                  <pic:nvPicPr>
+                    <pic:cNvPr id="1" name=""/>
+                    <pic:cNvPicPr/>
+                  </pic:nvPicPr>
+                  <pic:blipFill>
+                    <a:blip r:embed="rId33"/>
+                    <a:stretch>
+                      <a:fillRect/>
+                    </a:stretch>
+                  </pic:blipFill>
+                  <pic:spPr>
+                    <a:xfrm>
+                      <a:off x="0" y="0"/>
+                      <a:ext cx="5943600" cy="2663825"/>
+                    </a:xfrm>
+                    <a:prstGeom prst="rect">
+                      <a:avLst/>
+                    </a:prstGeom>
+                  </pic:spPr>
+                </pic:pic>
+              </a:graphicData>
+            </a:graphic>
+          </wp:inline>
+        </w:drawing>
+      </w:r>
+    </w:p>
+    <w:p>
+      <w:pPr>
+        <w:ind w:left="360"/>
+        <w:jc w:val="both"/>
+      </w:pPr>
+      <w:r>
+        <w:t xml:space="preserve">Then we need to create an axis mapping for </w:t>
+      </w:r>
+      <w:r>
+        <w:t>the player to crouch</w:t>
+      </w:r>
+      <w:r>
+        <w:t xml:space="preserve"> under the project settings.</w:t>
+      </w:r>
+    </w:p>
+    <w:p>
+      <w:pPr>
+        <w:ind w:left="360"/>
+        <w:jc w:val="both"/>
+      </w:pPr>
+      <w:r>
+        <w:t>Then under the character blueprint we create a new Boolean variable to detect whether the player is crouching or not. Therefore, when the player is holding the crouch key, we set the Boolean variable to true and reduce the player speed and the opposite otherwise.</w:t>
+      </w:r>
+    </w:p>
+    <w:p>
+      <w:pPr>
+        <w:ind w:left="360"/>
+        <w:jc w:val="both"/>
+      </w:pPr>
+      <w:r>
+        <w:rPr>
+          <w:noProof/>
+        </w:rPr>
+        <w:drawing>
+          <wp:inline distT="0" distB="0" distL="0" distR="0" wp14:anchorId="2171BAA5" wp14:editId="671C7BBB">
+            <wp:extent cx="5943600" cy="3159760"/>
+            <wp:effectExtent l="0" t="0" r="0" b="2540"/>
+            <wp:docPr id="32" name="Picture 32"/>
+            <wp:cNvGraphicFramePr>
+              <a:graphicFrameLocks xmlns:a="http://schemas.openxmlformats.org/drawingml/2006/main" noChangeAspect="1"/>
+            </wp:cNvGraphicFramePr>
+            <a:graphic xmlns:a="http://schemas.openxmlformats.org/drawingml/2006/main">
+              <a:graphicData uri="http://schemas.openxmlformats.org/drawingml/2006/picture">
+                <pic:pic xmlns:pic="http://schemas.openxmlformats.org/drawingml/2006/picture">
+                  <pic:nvPicPr>
+                    <pic:cNvPr id="1" name=""/>
+                    <pic:cNvPicPr/>
+                  </pic:nvPicPr>
+                  <pic:blipFill>
+                    <a:blip r:embed="rId34"/>
+                    <a:stretch>
+                      <a:fillRect/>
+                    </a:stretch>
+                  </pic:blipFill>
+                  <pic:spPr>
+                    <a:xfrm>
+                      <a:off x="0" y="0"/>
+                      <a:ext cx="5943600" cy="3159760"/>
+                    </a:xfrm>
+                    <a:prstGeom prst="rect">
+                      <a:avLst/>
+                    </a:prstGeom>
+                  </pic:spPr>
+                </pic:pic>
+              </a:graphicData>
+            </a:graphic>
+          </wp:inline>
+        </w:drawing>
+      </w:r>
+    </w:p>
+    <w:p>
+      <w:pPr>
+        <w:ind w:left="360"/>
+        <w:jc w:val="both"/>
+      </w:pPr>
+      <w:r>
+        <w:t>Now we need to extract this Boolean variable in the animation blueprint to further use it in the states</w:t>
+      </w:r>
+      <w:r>
+        <w:t>:</w:t>
+      </w:r>
+    </w:p>
+    <w:p>
+      <w:pPr>
+        <w:ind w:left="360"/>
+        <w:jc w:val="both"/>
+      </w:pPr>
+      <w:r>
+        <w:rPr>
+          <w:noProof/>
+        </w:rPr>
+        <w:lastRenderedPageBreak/>
+        <w:drawing>
+          <wp:inline distT="0" distB="0" distL="0" distR="0" wp14:anchorId="3782960D" wp14:editId="10AEEAC7">
+            <wp:extent cx="5943600" cy="2498725"/>
+            <wp:effectExtent l="0" t="0" r="0" b="0"/>
+            <wp:docPr id="33" name="Picture 33"/>
+            <wp:cNvGraphicFramePr>
+              <a:graphicFrameLocks xmlns:a="http://schemas.openxmlformats.org/drawingml/2006/main" noChangeAspect="1"/>
+            </wp:cNvGraphicFramePr>
+            <a:graphic xmlns:a="http://schemas.openxmlformats.org/drawingml/2006/main">
+              <a:graphicData uri="http://schemas.openxmlformats.org/drawingml/2006/picture">
+                <pic:pic xmlns:pic="http://schemas.openxmlformats.org/drawingml/2006/picture">
+                  <pic:nvPicPr>
+                    <pic:cNvPr id="1" name=""/>
+                    <pic:cNvPicPr/>
+                  </pic:nvPicPr>
+                  <pic:blipFill>
+                    <a:blip r:embed="rId35"/>
+                    <a:stretch>
+                      <a:fillRect/>
+                    </a:stretch>
+                  </pic:blipFill>
+                  <pic:spPr>
+                    <a:xfrm>
+                      <a:off x="0" y="0"/>
+                      <a:ext cx="5943600" cy="2498725"/>
+                    </a:xfrm>
+                    <a:prstGeom prst="rect">
+                      <a:avLst/>
+                    </a:prstGeom>
+                  </pic:spPr>
+                </pic:pic>
+              </a:graphicData>
+            </a:graphic>
+          </wp:inline>
+        </w:drawing>
+      </w:r>
+    </w:p>
+    <w:p>
+      <w:pPr>
+        <w:ind w:left="360"/>
+        <w:jc w:val="both"/>
+      </w:pPr>
+      <w:r>
+        <w:t>Now we need to create transition conditions based on this Boolean variable:</w:t>
+      </w:r>
+    </w:p>
+    <w:p>
+      <w:pPr>
+        <w:pStyle w:val="ListParagraph"/>
+        <w:numPr>
+          <w:ilvl w:val="0"/>
+          <w:numId w:val="6"/>
+        </w:numPr>
+        <w:jc w:val="both"/>
+      </w:pPr>
+      <w:r>
+        <w:t>Idle to crouch:</w:t>
+      </w:r>
+    </w:p>
+    <w:p>
+      <w:pPr>
+        <w:pStyle w:val="ListParagraph"/>
+        <w:jc w:val="both"/>
+      </w:pPr>
+      <w:r>
+        <w:rPr>
+          <w:noProof/>
+        </w:rPr>
+        <w:drawing>
+          <wp:inline distT="0" distB="0" distL="0" distR="0" wp14:anchorId="1630EFEC" wp14:editId="675328A7">
+            <wp:extent cx="5943600" cy="1250315"/>
+            <wp:effectExtent l="0" t="0" r="0" b="6985"/>
+            <wp:docPr id="35" name="Picture 35"/>
+            <wp:cNvGraphicFramePr>
+              <a:graphicFrameLocks xmlns:a="http://schemas.openxmlformats.org/drawingml/2006/main" noChangeAspect="1"/>
+            </wp:cNvGraphicFramePr>
+            <a:graphic xmlns:a="http://schemas.openxmlformats.org/drawingml/2006/main">
+              <a:graphicData uri="http://schemas.openxmlformats.org/drawingml/2006/picture">
+                <pic:pic xmlns:pic="http://schemas.openxmlformats.org/drawingml/2006/picture">
+                  <pic:nvPicPr>
+                    <pic:cNvPr id="1" name=""/>
+                    <pic:cNvPicPr/>
+                  </pic:nvPicPr>
+                  <pic:blipFill>
+                    <a:blip r:embed="rId36"/>
+                    <a:stretch>
+                      <a:fillRect/>
+                    </a:stretch>
+                  </pic:blipFill>
+                  <pic:spPr>
+                    <a:xfrm>
+                      <a:off x="0" y="0"/>
+                      <a:ext cx="5943600" cy="1250315"/>
+                    </a:xfrm>
+                    <a:prstGeom prst="rect">
+                      <a:avLst/>
+                    </a:prstGeom>
+                  </pic:spPr>
+                </pic:pic>
+              </a:graphicData>
+            </a:graphic>
+          </wp:inline>
+        </w:drawing>
+      </w:r>
+    </w:p>
+    <w:p>
+      <w:pPr>
+        <w:pStyle w:val="ListParagraph"/>
+        <w:numPr>
+          <w:ilvl w:val="0"/>
+          <w:numId w:val="6"/>
+        </w:numPr>
+        <w:jc w:val="both"/>
+      </w:pPr>
+      <w:r>
+        <w:t>Crouch to Idle:</w:t>
+      </w:r>
+    </w:p>
+    <w:p>
+      <w:pPr>
+        <w:pStyle w:val="ListParagraph"/>
+        <w:jc w:val="both"/>
+      </w:pPr>
+      <w:r>
+        <w:rPr>
+          <w:noProof/>
+        </w:rPr>
+        <w:drawing>
+          <wp:inline distT="0" distB="0" distL="0" distR="0" wp14:anchorId="652695EC" wp14:editId="5ACBA39D">
+            <wp:extent cx="5943600" cy="1663065"/>
+            <wp:effectExtent l="0" t="0" r="0" b="0"/>
+            <wp:docPr id="34" name="Picture 34"/>
+            <wp:cNvGraphicFramePr>
+              <a:graphicFrameLocks xmlns:a="http://schemas.openxmlformats.org/drawingml/2006/main" noChangeAspect="1"/>
+            </wp:cNvGraphicFramePr>
+            <a:graphic xmlns:a="http://schemas.openxmlformats.org/drawingml/2006/main">
+              <a:graphicData uri="http://schemas.openxmlformats.org/drawingml/2006/picture">
+                <pic:pic xmlns:pic="http://schemas.openxmlformats.org/drawingml/2006/picture">
+                  <pic:nvPicPr>
+                    <pic:cNvPr id="1" name=""/>
+                    <pic:cNvPicPr/>
+                  </pic:nvPicPr>
+                  <pic:blipFill>
+                    <a:blip r:embed="rId37"/>
+                    <a:stretch>
+                      <a:fillRect/>
+                    </a:stretch>
+                  </pic:blipFill>
+                  <pic:spPr>
+                    <a:xfrm>
+                      <a:off x="0" y="0"/>
+                      <a:ext cx="5943600" cy="1663065"/>
+                    </a:xfrm>
+                    <a:prstGeom prst="rect">
+                      <a:avLst/>
+                    </a:prstGeom>
+                  </pic:spPr>
+                </pic:pic>
+              </a:graphicData>
+            </a:graphic>
+          </wp:inline>
+        </w:drawing>
+      </w:r>
+    </w:p>
+    <w:p>
+      <w:pPr>
+        <w:pStyle w:val="ListParagraph"/>
+        <w:numPr>
+          <w:ilvl w:val="0"/>
+          <w:numId w:val="6"/>
+        </w:numPr>
+        <w:jc w:val="both"/>
+      </w:pPr>
+      <w:r>
+        <w:t>Walk and run to crouch:</w:t>
+      </w:r>
+    </w:p>
+    <w:p>
+      <w:pPr>
+        <w:pStyle w:val="ListParagraph"/>
+        <w:jc w:val="both"/>
+      </w:pPr>
+      <w:r>
+        <w:rPr>
+          <w:noProof/>
+        </w:rPr>
+        <w:drawing>
+          <wp:inline distT="0" distB="0" distL="0" distR="0" wp14:anchorId="4A654D30" wp14:editId="20C25601">
+            <wp:extent cx="5943600" cy="1430655"/>
+            <wp:effectExtent l="0" t="0" r="0" b="0"/>
+            <wp:docPr id="36" name="Picture 36"/>
+            <wp:cNvGraphicFramePr>
+              <a:graphicFrameLocks xmlns:a="http://schemas.openxmlformats.org/drawingml/2006/main" noChangeAspect="1"/>
+            </wp:cNvGraphicFramePr>
+            <a:graphic xmlns:a="http://schemas.openxmlformats.org/drawingml/2006/main">
+              <a:graphicData uri="http://schemas.openxmlformats.org/drawingml/2006/picture">
+                <pic:pic xmlns:pic="http://schemas.openxmlformats.org/drawingml/2006/picture">
+                  <pic:nvPicPr>
+                    <pic:cNvPr id="1" name=""/>
+                    <pic:cNvPicPr/>
+                  </pic:nvPicPr>
+                  <pic:blipFill>
+                    <a:blip r:embed="rId38"/>
+                    <a:stretch>
+                      <a:fillRect/>
+                    </a:stretch>
+                  </pic:blipFill>
+                  <pic:spPr>
+                    <a:xfrm>
+                      <a:off x="0" y="0"/>
+                      <a:ext cx="5943600" cy="1430655"/>
+                    </a:xfrm>
+                    <a:prstGeom prst="rect">
+                      <a:avLst/>
+                    </a:prstGeom>
+                  </pic:spPr>
+                </pic:pic>
+              </a:graphicData>
+            </a:graphic>
+          </wp:inline>
+        </w:drawing>
+      </w:r>
+    </w:p>
+    <w:p>
+      <w:pPr>
+        <w:pStyle w:val="ListParagraph"/>
+        <w:numPr>
+          <w:ilvl w:val="0"/>
+          <w:numId w:val="6"/>
+        </w:numPr>
+        <w:jc w:val="both"/>
+      </w:pPr>
+      <w:r>
+        <w:t>Crouch to walk and run:</w:t>
+      </w:r>
+    </w:p>
+    <w:p>
+      <w:pPr>
+        <w:pStyle w:val="ListParagraph"/>
+      </w:pPr>
+      <w:r>
+        <w:rPr>
+          <w:noProof/>
+        </w:rPr>
+        <w:lastRenderedPageBreak/>
+        <w:drawing>
+          <wp:inline distT="0" distB="0" distL="0" distR="0" wp14:anchorId="44130D79" wp14:editId="6D28FA3C">
+            <wp:extent cx="5943600" cy="1570355"/>
+            <wp:effectExtent l="0" t="0" r="0" b="0"/>
+            <wp:docPr id="37" name="Picture 37"/>
+            <wp:cNvGraphicFramePr>
+              <a:graphicFrameLocks xmlns:a="http://schemas.openxmlformats.org/drawingml/2006/main" noChangeAspect="1"/>
+            </wp:cNvGraphicFramePr>
+            <a:graphic xmlns:a="http://schemas.openxmlformats.org/drawingml/2006/main">
+              <a:graphicData uri="http://schemas.openxmlformats.org/drawingml/2006/picture">
+                <pic:pic xmlns:pic="http://schemas.openxmlformats.org/drawingml/2006/picture">
+                  <pic:nvPicPr>
+                    <pic:cNvPr id="1" name=""/>
+                    <pic:cNvPicPr/>
+                  </pic:nvPicPr>
+                  <pic:blipFill>
+                    <a:blip r:embed="rId39"/>
+                    <a:stretch>
+                      <a:fillRect/>
+                    </a:stretch>
+                  </pic:blipFill>
+                  <pic:spPr>
+                    <a:xfrm>
+                      <a:off x="0" y="0"/>
+                      <a:ext cx="5943600" cy="1570355"/>
+                    </a:xfrm>
+                    <a:prstGeom prst="rect">
+                      <a:avLst/>
+                    </a:prstGeom>
+                  </pic:spPr>
+                </pic:pic>
+              </a:graphicData>
+            </a:graphic>
+          </wp:inline>
+        </w:drawing>
+      </w:r>
+    </w:p>
+    <w:p>
+      <w:pPr>
+        <w:ind w:left="360"/>
+        <w:jc w:val="both"/>
+      </w:pPr>
+      <w:r>
+        <w:t>This completes the crouching setup.</w:t>
+      </w:r>
+    </w:p>
+    <w:p>
+      <w:pPr>
+        <w:ind w:left="360"/>
+        <w:jc w:val="both"/>
+      </w:pPr>
+      <w:r>
+        <w:t>The process of creating the sprinting movement is the same as the crouching movement. The only difference being the animations in the blend space and the variable name used for sprinting detection.</w:t>
+      </w:r>
+    </w:p>
+    <w:p>
+      <w:pPr>
+        <w:ind w:left="360"/>
+        <w:jc w:val="both"/>
+      </w:pPr>
+      <w:r>
+        <w:t>This completes our movement system.</w:t>
+      </w:r>
+    </w:p>
+    <w:p>
+      <w:pPr>
+        <w:pStyle w:val="Heading1"/>
+        <w:numPr>
+          <w:ilvl w:val="0"/>
+          <w:numId w:val="1"/>
+        </w:numPr>
+        <w:jc w:val="both"/>
+      </w:pPr>
+      <w:r>
+        <w:t>Weapon Movement Setup</w:t>
+      </w:r>
+    </w:p>
+    <w:p>
+      <w:pPr>
+        <w:ind w:left="360"/>
+      </w:pPr>
+      <w:r>
+        <w:t>At this point the weapon moves left and right according to the mouse movement, but it does not move up or down. To set this movement, we need to firstly rotate the gun based on the movement of the 3 spines of the character in the character rigging</w:t>
+      </w:r>
+      <w:r>
+        <w:t>:</w:t>
+      </w:r>
+    </w:p>
+    <w:p>
+      <w:pPr>
+        <w:ind w:left="360"/>
+      </w:pPr>
+      <w:r>
+        <w:rPr>
+          <w:noProof/>
+        </w:rPr>
+        <w:drawing>
+          <wp:inline distT="0" distB="0" distL="0" distR="0" wp14:anchorId="05B1102B" wp14:editId="6ACD5CF9">
+            <wp:extent cx="5943600" cy="1570355"/>
+            <wp:effectExtent l="0" t="0" r="0" b="0"/>
+            <wp:docPr id="38" name="Picture 38"/>
+            <wp:cNvGraphicFramePr>
+              <a:graphicFrameLocks xmlns:a="http://schemas.openxmlformats.org/drawingml/2006/main" noChangeAspect="1"/>
+            </wp:cNvGraphicFramePr>
+            <a:graphic xmlns:a="http://schemas.openxmlformats.org/drawingml/2006/main">
+              <a:graphicData uri="http://schemas.openxmlformats.org/drawingml/2006/picture">
+                <pic:pic xmlns:pic="http://schemas.openxmlformats.org/drawingml/2006/picture">
+                  <pic:nvPicPr>
+                    <pic:cNvPr id="1" name=""/>
+                    <pic:cNvPicPr/>
+                  </pic:nvPicPr>
+                  <pic:blipFill>
+                    <a:blip r:embed="rId40"/>
+                    <a:stretch>
+                      <a:fillRect/>
+                    </a:stretch>
+                  </pic:blipFill>
+                  <pic:spPr>
+                    <a:xfrm>
+                      <a:off x="0" y="0"/>
+                      <a:ext cx="5943600" cy="1570355"/>
+                    </a:xfrm>
+                    <a:prstGeom prst="rect">
+                      <a:avLst/>
+                    </a:prstGeom>
+                  </pic:spPr>
+                </pic:pic>
+              </a:graphicData>
+            </a:graphic>
+          </wp:inline>
+        </w:drawing>
+      </w:r>
+    </w:p>
+    <w:p>
+      <w:pPr>
+        <w:ind w:left="360"/>
+      </w:pPr>
+      <w:r>
+        <w:t>Next, we need to setup the rotation of the spine based on the mouse movement in the event graph of animation blueprint:</w:t>
+      </w:r>
+    </w:p>
+    <w:p>
+      <w:pPr>
+        <w:ind w:left="360"/>
+      </w:pPr>
+      <w:r>
+        <w:rPr>
+          <w:noProof/>
+        </w:rPr>
+        <w:lastRenderedPageBreak/>
+        <w:drawing>
+          <wp:inline distT="0" distB="0" distL="0" distR="0" wp14:anchorId="4CB2C3A6" wp14:editId="49817237">
+            <wp:extent cx="5140317" cy="2664069"/>
+            <wp:effectExtent l="0" t="0" r="3810" b="3175"/>
+            <wp:docPr id="39" name="Picture 39"/>
+            <wp:cNvGraphicFramePr>
+              <a:graphicFrameLocks xmlns:a="http://schemas.openxmlformats.org/drawingml/2006/main" noChangeAspect="1"/>
+            </wp:cNvGraphicFramePr>
+            <a:graphic xmlns:a="http://schemas.openxmlformats.org/drawingml/2006/main">
+              <a:graphicData uri="http://schemas.openxmlformats.org/drawingml/2006/picture">
+                <pic:pic xmlns:pic="http://schemas.openxmlformats.org/drawingml/2006/picture">
+                  <pic:nvPicPr>
+                    <pic:cNvPr id="1" name=""/>
+                    <pic:cNvPicPr/>
+                  </pic:nvPicPr>
+                  <pic:blipFill>
+                    <a:blip r:embed="rId41"/>
+                    <a:stretch>
+                      <a:fillRect/>
+                    </a:stretch>
+                  </pic:blipFill>
+                  <pic:spPr>
+                    <a:xfrm>
+                      <a:off x="0" y="0"/>
+                      <a:ext cx="5236700" cy="2714021"/>
+                    </a:xfrm>
+                    <a:prstGeom prst="rect">
+                      <a:avLst/>
+                    </a:prstGeom>
+                  </pic:spPr>
+                </pic:pic>
+              </a:graphicData>
+            </a:graphic>
+          </wp:inline>
+        </w:drawing>
+      </w:r>
+    </w:p>
+    <w:p>
+      <w:pPr>
+        <w:ind w:left="360"/>
+      </w:pPr>
+      <w:r>
+        <w:rPr>
+          <w:noProof/>
+        </w:rPr>
+        <w:drawing>
+          <wp:inline distT="0" distB="0" distL="0" distR="0" wp14:anchorId="6A856FD5" wp14:editId="356C3C2C">
+            <wp:extent cx="2731570" cy="2532185"/>
+            <wp:effectExtent l="0" t="0" r="0" b="1905"/>
+            <wp:docPr id="40" name="Picture 40"/>
+            <wp:cNvGraphicFramePr>
+              <a:graphicFrameLocks xmlns:a="http://schemas.openxmlformats.org/drawingml/2006/main" noChangeAspect="1"/>
+            </wp:cNvGraphicFramePr>
+            <a:graphic xmlns:a="http://schemas.openxmlformats.org/drawingml/2006/main">
+              <a:graphicData uri="http://schemas.openxmlformats.org/drawingml/2006/picture">
+                <pic:pic xmlns:pic="http://schemas.openxmlformats.org/drawingml/2006/picture">
+                  <pic:nvPicPr>
+                    <pic:cNvPr id="1" name=""/>
+                    <pic:cNvPicPr/>
+                  </pic:nvPicPr>
+                  <pic:blipFill>
+                    <a:blip r:embed="rId42"/>
+                    <a:stretch>
+                      <a:fillRect/>
+                    </a:stretch>
+                  </pic:blipFill>
+                  <pic:spPr>
+                    <a:xfrm>
+                      <a:off x="0" y="0"/>
+                      <a:ext cx="2748073" cy="2547484"/>
+                    </a:xfrm>
+                    <a:prstGeom prst="rect">
+                      <a:avLst/>
+                    </a:prstGeom>
+                  </pic:spPr>
+                </pic:pic>
+              </a:graphicData>
+            </a:graphic>
+          </wp:inline>
+        </w:drawing>
+      </w:r>
+    </w:p>
+    <w:p>
+      <w:pPr>
+        <w:ind w:left="360"/>
+      </w:pPr>
+      <w:r>
+        <w:t>This finishes the weapon movement system.</w:t>
+      </w:r>
+    </w:p>
+    <w:p>
+      <w:pPr>
+        <w:ind w:left="360"/>
+      </w:pPr>
+    </w:p>
+    <w:p>
+      <w:pPr>
+        <w:pStyle w:val="Heading1"/>
+        <w:numPr>
+          <w:ilvl w:val="0"/>
+          <w:numId w:val="1"/>
+        </w:numPr>
+        <w:jc w:val="both"/>
+      </w:pPr>
+      <w:r>
         <w:t>References</w:t>
       </w:r>
     </w:p>
@@ -1813,7 +2971,7 @@
       <w:r>
         <w:t xml:space="preserve">Toggle between first person and third person perspective: </w:t>
       </w:r>
-      <w:hyperlink r:id="rId26" w:history="1">
+      <w:hyperlink r:id="rId43" w:history="1">
         <w:r>
           <w:rPr>
             <w:rStyle w:val="Hyperlink"/>
@@ -1834,7 +2992,7 @@
       <w:r>
         <w:t xml:space="preserve">Shooter Game Assets: </w:t>
       </w:r>
-      <w:hyperlink r:id="rId27" w:history="1">
+      <w:hyperlink r:id="rId44" w:history="1">
         <w:r>
           <w:rPr>
             <w:rStyle w:val="Hyperlink"/>
@@ -1854,7 +3012,7 @@
       <w:r>
         <w:t xml:space="preserve">YouTube Tutorial 1: </w:t>
       </w:r>
-      <w:hyperlink r:id="rId28" w:history="1">
+      <w:hyperlink r:id="rId45" w:history="1">
         <w:r>
           <w:rPr>
             <w:rStyle w:val="Hyperlink"/>
@@ -2114,10 +3272,11 @@
   <w:abstractNum w:abstractNumId="2" w15:restartNumberingAfterBreak="0">
     <w:nsid w:val="30735DF1"/>
     <w:multiLevelType w:val="hybridMultilevel"/>
-    <w:tmpl w:val="A3404064"/>
-    <w:lvl w:ilvl="0" w:tplc="0409000F">
+    <w:tmpl w:val="BA2E3062"/>
+    <w:lvl w:ilvl="0" w:tplc="8C38B956">
       <w:start w:val="1"/>
       <w:numFmt w:val="decimal"/>
+      <w:suff w:val="space"/>
       <w:lvlText w:val="%1."/>
       <w:lvlJc w:val="left"/>
       <w:pPr>
@@ -2316,7 +3475,7 @@
   <w:abstractNum w:abstractNumId="4" w15:restartNumberingAfterBreak="0">
     <w:nsid w:val="61802F99"/>
     <w:multiLevelType w:val="hybridMultilevel"/>
-    <w:tmpl w:val="86B2C5DE"/>
+    <w:tmpl w:val="2A94EA28"/>
     <w:lvl w:ilvl="0" w:tplc="04090001">
       <w:start w:val="1"/>
       <w:numFmt w:val="bullet"/>

</xml_diff>